<commit_message>
modify (supp) tables and figures based after adding new age data from Murnau
</commit_message>
<xml_diff>
--- a/Supplementary Tables/Supplementary_Table_1.docx
+++ b/Supplementary Tables/Supplementary_Table_1.docx
@@ -56,7 +56,24 @@
                 <w:sz w:val="20"/>
                 <w:szCs w:val="20"/>
               </w:rPr>
-              <w:t xml:space="preserve"> Subject and injury characteristics of patients excluded from our analysis and enrolled in the </w:t>
+              <w:t xml:space="preserve"> Subject and injury characteristics of patients </w:t>
+            </w:r>
+            <w:r>
+              <w:rPr>
+                <w:rFonts w:ascii="Times New Roman" w:hAnsi="Times New Roman" w:cs="Times New Roman"/>
+                <w:i/>
+                <w:sz w:val="20"/>
+                <w:szCs w:val="20"/>
+              </w:rPr>
+              <w:t>excluded</w:t>
+            </w:r>
+            <w:r>
+              <w:rPr>
+                <w:rFonts w:ascii="Times New Roman" w:hAnsi="Times New Roman" w:cs="Times New Roman"/>
+                <w:sz w:val="20"/>
+                <w:szCs w:val="20"/>
+              </w:rPr>
+              <w:t xml:space="preserve"> from our analysis and enrolled in the </w:t>
             </w:r>
             <w:proofErr w:type="spellStart"/>
             <w:r>
@@ -133,7 +150,6 @@
                 <w:szCs w:val="20"/>
               </w:rPr>
             </w:pPr>
-            <w:proofErr w:type="spellStart"/>
             <w:r>
               <w:rPr>
                 <w:rFonts w:ascii="Times New Roman" w:hAnsi="Times New Roman" w:cs="Times New Roman"/>
@@ -142,18 +158,7 @@
                 <w:sz w:val="20"/>
                 <w:szCs w:val="20"/>
               </w:rPr>
-              <w:t>Sygen</w:t>
-            </w:r>
-            <w:proofErr w:type="spellEnd"/>
-            <w:r>
-              <w:rPr>
-                <w:rFonts w:ascii="Times New Roman" w:hAnsi="Times New Roman" w:cs="Times New Roman"/>
-                <w:b/>
-                <w:bCs/>
-                <w:sz w:val="20"/>
-                <w:szCs w:val="20"/>
-              </w:rPr>
-              <w:t xml:space="preserve"> trial</w:t>
+              <w:t>Sygen trial</w:t>
             </w:r>
           </w:p>
         </w:tc>
@@ -356,7 +361,7 @@
                 <w:sz w:val="20"/>
                 <w:szCs w:val="20"/>
               </w:rPr>
-              <w:t>103</w:t>
+              <w:t>124</w:t>
             </w:r>
           </w:p>
         </w:tc>
@@ -576,7 +581,31 @@
                 <w:sz w:val="20"/>
                 <w:szCs w:val="20"/>
               </w:rPr>
-              <w:t>92 (89.3)</w:t>
+              <w:t>82</w:t>
+            </w:r>
+            <w:r>
+              <w:rPr>
+                <w:rFonts w:ascii="Times New Roman" w:hAnsi="Times New Roman" w:cs="Times New Roman"/>
+                <w:sz w:val="20"/>
+                <w:szCs w:val="20"/>
+              </w:rPr>
+              <w:t xml:space="preserve"> (</w:t>
+            </w:r>
+            <w:r>
+              <w:rPr>
+                <w:rFonts w:ascii="Times New Roman" w:hAnsi="Times New Roman" w:cs="Times New Roman"/>
+                <w:sz w:val="20"/>
+                <w:szCs w:val="20"/>
+              </w:rPr>
+              <w:t>66.1</w:t>
+            </w:r>
+            <w:r>
+              <w:rPr>
+                <w:rFonts w:ascii="Times New Roman" w:hAnsi="Times New Roman" w:cs="Times New Roman"/>
+                <w:sz w:val="20"/>
+                <w:szCs w:val="20"/>
+              </w:rPr>
+              <w:t>)</w:t>
             </w:r>
           </w:p>
         </w:tc>
@@ -662,7 +691,31 @@
                 <w:sz w:val="20"/>
                 <w:szCs w:val="20"/>
               </w:rPr>
-              <w:t>11 (10.7)</w:t>
+              <w:t>42</w:t>
+            </w:r>
+            <w:r>
+              <w:rPr>
+                <w:rFonts w:ascii="Times New Roman" w:hAnsi="Times New Roman" w:cs="Times New Roman"/>
+                <w:sz w:val="20"/>
+                <w:szCs w:val="20"/>
+              </w:rPr>
+              <w:t xml:space="preserve"> (</w:t>
+            </w:r>
+            <w:r>
+              <w:rPr>
+                <w:rFonts w:ascii="Times New Roman" w:hAnsi="Times New Roman" w:cs="Times New Roman"/>
+                <w:sz w:val="20"/>
+                <w:szCs w:val="20"/>
+              </w:rPr>
+              <w:t>33.9</w:t>
+            </w:r>
+            <w:r>
+              <w:rPr>
+                <w:rFonts w:ascii="Times New Roman" w:hAnsi="Times New Roman" w:cs="Times New Roman"/>
+                <w:sz w:val="20"/>
+                <w:szCs w:val="20"/>
+              </w:rPr>
+              <w:t>)</w:t>
             </w:r>
           </w:p>
         </w:tc>
@@ -802,7 +855,7 @@
                 <w:sz w:val="20"/>
                 <w:szCs w:val="20"/>
               </w:rPr>
-              <w:t>32</w:t>
+              <w:t>43</w:t>
             </w:r>
           </w:p>
         </w:tc>
@@ -922,7 +975,23 @@
                 <w:sz w:val="20"/>
                 <w:szCs w:val="20"/>
               </w:rPr>
-              <w:t xml:space="preserve">57 </w:t>
+              <w:t>5</w:t>
+            </w:r>
+            <w:r>
+              <w:rPr>
+                <w:rFonts w:ascii="Times New Roman" w:hAnsi="Times New Roman" w:cs="Times New Roman"/>
+                <w:sz w:val="20"/>
+                <w:szCs w:val="20"/>
+              </w:rPr>
+              <w:t>6</w:t>
+            </w:r>
+            <w:r>
+              <w:rPr>
+                <w:rFonts w:ascii="Times New Roman" w:hAnsi="Times New Roman" w:cs="Times New Roman"/>
+                <w:sz w:val="20"/>
+                <w:szCs w:val="20"/>
+              </w:rPr>
+              <w:t xml:space="preserve"> </w:t>
             </w:r>
             <w:r>
               <w:rPr>
@@ -1125,7 +1194,23 @@
                 <w:sz w:val="20"/>
                 <w:szCs w:val="20"/>
               </w:rPr>
-              <w:t>72 (69.9)</w:t>
+              <w:t>72 (</w:t>
+            </w:r>
+            <w:r>
+              <w:rPr>
+                <w:rFonts w:ascii="Times New Roman" w:hAnsi="Times New Roman" w:cs="Times New Roman"/>
+                <w:sz w:val="20"/>
+                <w:szCs w:val="20"/>
+              </w:rPr>
+              <w:t>58.1</w:t>
+            </w:r>
+            <w:r>
+              <w:rPr>
+                <w:rFonts w:ascii="Times New Roman" w:hAnsi="Times New Roman" w:cs="Times New Roman"/>
+                <w:sz w:val="20"/>
+                <w:szCs w:val="20"/>
+              </w:rPr>
+              <w:t>)</w:t>
             </w:r>
           </w:p>
         </w:tc>
@@ -1167,7 +1252,7 @@
                 <w:sz w:val="20"/>
                 <w:szCs w:val="20"/>
               </w:rPr>
-              <w:t>E</w:t>
+              <w:t>A/B/C/D</w:t>
             </w:r>
           </w:p>
         </w:tc>
@@ -1213,7 +1298,31 @@
                 <w:sz w:val="20"/>
                 <w:szCs w:val="20"/>
               </w:rPr>
-              <w:t>5 (4.9)</w:t>
+              <w:t xml:space="preserve">21 </w:t>
+            </w:r>
+            <w:r>
+              <w:rPr>
+                <w:rFonts w:ascii="Times New Roman" w:hAnsi="Times New Roman" w:cs="Times New Roman"/>
+                <w:sz w:val="20"/>
+                <w:szCs w:val="20"/>
+              </w:rPr>
+              <w:t>(</w:t>
+            </w:r>
+            <w:r>
+              <w:rPr>
+                <w:rFonts w:ascii="Times New Roman" w:hAnsi="Times New Roman" w:cs="Times New Roman"/>
+                <w:sz w:val="20"/>
+                <w:szCs w:val="20"/>
+              </w:rPr>
+              <w:t>16.9</w:t>
+            </w:r>
+            <w:r>
+              <w:rPr>
+                <w:rFonts w:ascii="Times New Roman" w:hAnsi="Times New Roman" w:cs="Times New Roman"/>
+                <w:sz w:val="20"/>
+                <w:szCs w:val="20"/>
+              </w:rPr>
+              <w:t>)</w:t>
             </w:r>
           </w:p>
         </w:tc>
@@ -1255,7 +1364,7 @@
                 <w:sz w:val="20"/>
                 <w:szCs w:val="20"/>
               </w:rPr>
-              <w:t>ND</w:t>
+              <w:t>E</w:t>
             </w:r>
           </w:p>
         </w:tc>
@@ -1301,7 +1410,31 @@
                 <w:sz w:val="20"/>
                 <w:szCs w:val="20"/>
               </w:rPr>
-              <w:t>26 (25.2)</w:t>
+              <w:t>5 (</w:t>
+            </w:r>
+            <w:r>
+              <w:rPr>
+                <w:rFonts w:ascii="Times New Roman" w:hAnsi="Times New Roman" w:cs="Times New Roman"/>
+                <w:sz w:val="20"/>
+                <w:szCs w:val="20"/>
+              </w:rPr>
+              <w:t>4</w:t>
+            </w:r>
+            <w:r>
+              <w:rPr>
+                <w:rFonts w:ascii="Times New Roman" w:hAnsi="Times New Roman" w:cs="Times New Roman"/>
+                <w:sz w:val="20"/>
+                <w:szCs w:val="20"/>
+              </w:rPr>
+              <w:t>.0</w:t>
+            </w:r>
+            <w:r>
+              <w:rPr>
+                <w:rFonts w:ascii="Times New Roman" w:hAnsi="Times New Roman" w:cs="Times New Roman"/>
+                <w:sz w:val="20"/>
+                <w:szCs w:val="20"/>
+              </w:rPr>
+              <w:t>)</w:t>
             </w:r>
           </w:p>
         </w:tc>
@@ -1326,6 +1459,110 @@
       <w:tr>
         <w:tc>
           <w:tcPr>
+            <w:tcW w:w="2628" w:type="dxa"/>
+          </w:tcPr>
+          <w:p>
+            <w:pPr>
+              <w:pStyle w:val="ListParagraph"/>
+              <w:rPr>
+                <w:rFonts w:ascii="Times New Roman" w:hAnsi="Times New Roman" w:cs="Times New Roman"/>
+                <w:sz w:val="20"/>
+                <w:szCs w:val="20"/>
+              </w:rPr>
+            </w:pPr>
+            <w:r>
+              <w:rPr>
+                <w:rFonts w:ascii="Times New Roman" w:hAnsi="Times New Roman" w:cs="Times New Roman"/>
+                <w:sz w:val="20"/>
+                <w:szCs w:val="20"/>
+              </w:rPr>
+              <w:t>ND</w:t>
+            </w:r>
+          </w:p>
+        </w:tc>
+        <w:tc>
+          <w:tcPr>
+            <w:tcW w:w="2182" w:type="dxa"/>
+          </w:tcPr>
+          <w:p>
+            <w:pPr>
+              <w:jc w:val="center"/>
+              <w:rPr>
+                <w:rFonts w:ascii="Times New Roman" w:hAnsi="Times New Roman" w:cs="Times New Roman"/>
+                <w:sz w:val="20"/>
+                <w:szCs w:val="20"/>
+              </w:rPr>
+            </w:pPr>
+            <w:r>
+              <w:rPr>
+                <w:rFonts w:ascii="Times New Roman" w:hAnsi="Times New Roman" w:cs="Times New Roman"/>
+                <w:sz w:val="20"/>
+                <w:szCs w:val="20"/>
+              </w:rPr>
+              <w:t>0 (0)</w:t>
+            </w:r>
+          </w:p>
+        </w:tc>
+        <w:tc>
+          <w:tcPr>
+            <w:tcW w:w="2229" w:type="dxa"/>
+          </w:tcPr>
+          <w:p>
+            <w:pPr>
+              <w:jc w:val="center"/>
+              <w:rPr>
+                <w:rFonts w:ascii="Times New Roman" w:hAnsi="Times New Roman" w:cs="Times New Roman"/>
+                <w:sz w:val="20"/>
+                <w:szCs w:val="20"/>
+              </w:rPr>
+            </w:pPr>
+            <w:r>
+              <w:rPr>
+                <w:rFonts w:ascii="Times New Roman" w:hAnsi="Times New Roman" w:cs="Times New Roman"/>
+                <w:sz w:val="20"/>
+                <w:szCs w:val="20"/>
+              </w:rPr>
+              <w:t>26 (2</w:t>
+            </w:r>
+            <w:r>
+              <w:rPr>
+                <w:rFonts w:ascii="Times New Roman" w:hAnsi="Times New Roman" w:cs="Times New Roman"/>
+                <w:sz w:val="20"/>
+                <w:szCs w:val="20"/>
+              </w:rPr>
+              <w:t>1.0</w:t>
+            </w:r>
+            <w:r>
+              <w:rPr>
+                <w:rFonts w:ascii="Times New Roman" w:hAnsi="Times New Roman" w:cs="Times New Roman"/>
+                <w:sz w:val="20"/>
+                <w:szCs w:val="20"/>
+              </w:rPr>
+              <w:t>)</w:t>
+            </w:r>
+          </w:p>
+        </w:tc>
+        <w:tc>
+          <w:tcPr>
+            <w:tcW w:w="1987" w:type="dxa"/>
+          </w:tcPr>
+          <w:p>
+            <w:pPr>
+              <w:jc w:val="center"/>
+              <w:rPr>
+                <w:rFonts w:ascii="Times New Roman" w:hAnsi="Times New Roman" w:cs="Times New Roman"/>
+                <w:b/>
+                <w:bCs/>
+                <w:sz w:val="20"/>
+                <w:szCs w:val="20"/>
+              </w:rPr>
+            </w:pPr>
+          </w:p>
+        </w:tc>
+      </w:tr>
+      <w:tr>
+        <w:tc>
+          <w:tcPr>
             <w:tcW w:w="7039" w:type="dxa"/>
             <w:gridSpan w:val="3"/>
           </w:tcPr>
@@ -1463,7 +1700,15 @@
                 <w:sz w:val="20"/>
                 <w:szCs w:val="20"/>
               </w:rPr>
-              <w:t xml:space="preserve">22.6 </w:t>
+              <w:t>32.1</w:t>
+            </w:r>
+            <w:r>
+              <w:rPr>
+                <w:rFonts w:ascii="Times New Roman" w:hAnsi="Times New Roman" w:cs="Times New Roman"/>
+                <w:sz w:val="20"/>
+                <w:szCs w:val="20"/>
+              </w:rPr>
+              <w:t xml:space="preserve"> </w:t>
             </w:r>
             <w:r>
               <w:rPr>
@@ -1479,7 +1724,15 @@
                 <w:sz w:val="20"/>
                 <w:szCs w:val="20"/>
               </w:rPr>
-              <w:t xml:space="preserve"> 36.4</w:t>
+              <w:t xml:space="preserve"> </w:t>
+            </w:r>
+            <w:r>
+              <w:rPr>
+                <w:rFonts w:ascii="Times New Roman" w:hAnsi="Times New Roman" w:cs="Times New Roman"/>
+                <w:sz w:val="20"/>
+                <w:szCs w:val="20"/>
+              </w:rPr>
+              <w:t>19.9</w:t>
             </w:r>
           </w:p>
         </w:tc>
@@ -1578,7 +1831,7 @@
                 <w:sz w:val="20"/>
                 <w:szCs w:val="20"/>
               </w:rPr>
-              <w:t>0</w:t>
+              <w:t>68</w:t>
             </w:r>
           </w:p>
         </w:tc>
@@ -1797,7 +2050,7 @@
                 <w:sz w:val="20"/>
                 <w:szCs w:val="20"/>
               </w:rPr>
-              <w:t>78</w:t>
+              <w:t>96</w:t>
             </w:r>
           </w:p>
         </w:tc>
@@ -2074,7 +2327,6 @@
     <w:lsdException w:name="HTML Sample" w:semiHidden="1" w:unhideWhenUsed="1"/>
     <w:lsdException w:name="HTML Typewriter" w:semiHidden="1" w:unhideWhenUsed="1"/>
     <w:lsdException w:name="HTML Variable" w:semiHidden="1" w:unhideWhenUsed="1"/>
-    <w:lsdException w:name="Normal Table" w:semiHidden="1" w:unhideWhenUsed="1"/>
     <w:lsdException w:name="annotation subject" w:semiHidden="1" w:unhideWhenUsed="1"/>
     <w:lsdException w:name="No List" w:semiHidden="1" w:unhideWhenUsed="1"/>
     <w:lsdException w:name="Outline List 1" w:semiHidden="1" w:unhideWhenUsed="1"/>
@@ -2121,10 +2373,8 @@
     <w:lsdException w:name="Table Subtle 2" w:semiHidden="1" w:unhideWhenUsed="1"/>
     <w:lsdException w:name="Table Web 1" w:semiHidden="1" w:unhideWhenUsed="1"/>
     <w:lsdException w:name="Table Web 2" w:semiHidden="1" w:unhideWhenUsed="1"/>
-    <w:lsdException w:name="Table Web 3" w:semiHidden="1" w:unhideWhenUsed="1"/>
     <w:lsdException w:name="Balloon Text" w:semiHidden="1" w:unhideWhenUsed="1"/>
     <w:lsdException w:name="Table Grid" w:uiPriority="39"/>
-    <w:lsdException w:name="Table Theme" w:semiHidden="1" w:unhideWhenUsed="1"/>
     <w:lsdException w:name="Placeholder Text" w:semiHidden="1"/>
     <w:lsdException w:name="No Spacing" w:uiPriority="1" w:qFormat="1"/>
     <w:lsdException w:name="Light Shading" w:uiPriority="60"/>
@@ -2410,6 +2660,34 @@
       <w:ind w:left="720"/>
       <w:contextualSpacing/>
     </w:pPr>
+  </w:style>
+  <w:style w:type="paragraph" w:styleId="BalloonText">
+    <w:name w:val="Balloon Text"/>
+    <w:basedOn w:val="Normal"/>
+    <w:link w:val="BalloonTextChar"/>
+    <w:uiPriority w:val="99"/>
+    <w:semiHidden/>
+    <w:unhideWhenUsed/>
+    <w:rsid w:val="0076043B"/>
+    <w:rPr>
+      <w:rFonts w:ascii="Times New Roman" w:hAnsi="Times New Roman" w:cs="Times New Roman"/>
+      <w:sz w:val="18"/>
+      <w:szCs w:val="18"/>
+    </w:rPr>
+  </w:style>
+  <w:style w:type="character" w:customStyle="1" w:styleId="BalloonTextChar">
+    <w:name w:val="Balloon Text Char"/>
+    <w:basedOn w:val="DefaultParagraphFont"/>
+    <w:link w:val="BalloonText"/>
+    <w:uiPriority w:val="99"/>
+    <w:semiHidden/>
+    <w:rsid w:val="0076043B"/>
+    <w:rPr>
+      <w:rFonts w:ascii="Times New Roman" w:hAnsi="Times New Roman" w:cs="Times New Roman"/>
+      <w:sz w:val="18"/>
+      <w:szCs w:val="18"/>
+      <w:lang w:val="en-US"/>
+    </w:rPr>
   </w:style>
 </w:styles>
 </file>

</xml_diff>